<commit_message>
Add Test github push
</commit_message>
<xml_diff>
--- a/Projecten/Projecten_Lopend/GitHub/Documentatie/Testomgeving/Gebruikershandleiding GitHub.docx
+++ b/Projecten/Projecten_Lopend/GitHub/Documentatie/Testomgeving/Gebruikershandleiding GitHub.docx
@@ -9044,13 +9044,15 @@
 
 <file path=customXml/item1.xml><?xml version="1.0" encoding="utf-8"?>
 <p:properties xmlns:p="http://schemas.microsoft.com/office/2006/metadata/properties" xmlns:xsi="http://www.w3.org/2001/XMLSchema-instance" xmlns:pc="http://schemas.microsoft.com/office/infopath/2007/PartnerControls">
-  <documentManagement/>
+  <documentManagement>
+    <Aantal xmlns="e5014122-0f0a-4a7a-8043-8075ae17fa9b">1</Aantal>
+  </documentManagement>
 </p:properties>
 </file>
 
 <file path=customXml/item2.xml><?xml version="1.0" encoding="utf-8"?>
-<ct:contentTypeSchema xmlns:ct="http://schemas.microsoft.com/office/2006/metadata/contentType" xmlns:ma="http://schemas.microsoft.com/office/2006/metadata/properties/metaAttributes" ct:_="" ma:_="" ma:contentTypeName="Document" ma:contentTypeID="0x010100B6045094B2337B4E861EE53AF1B18597" ma:contentTypeVersion="10" ma:contentTypeDescription="Een nieuw document maken." ma:contentTypeScope="" ma:versionID="005b339113d77dd8390900cd2fe6cd67">
-  <xsd:schema xmlns:xsd="http://www.w3.org/2001/XMLSchema" xmlns:xs="http://www.w3.org/2001/XMLSchema" xmlns:p="http://schemas.microsoft.com/office/2006/metadata/properties" xmlns:ns2="e5014122-0f0a-4a7a-8043-8075ae17fa9b" xmlns:ns3="650060f8-5ca3-4039-8c45-fe2a2bb4b312" targetNamespace="http://schemas.microsoft.com/office/2006/metadata/properties" ma:root="true" ma:fieldsID="4891fbb11daa32f13194e6b290a97314" ns2:_="" ns3:_="">
+<ct:contentTypeSchema xmlns:ct="http://schemas.microsoft.com/office/2006/metadata/contentType" xmlns:ma="http://schemas.microsoft.com/office/2006/metadata/properties/metaAttributes" ct:_="" ma:_="" ma:contentTypeName="Document" ma:contentTypeID="0x010100B6045094B2337B4E861EE53AF1B18597" ma:contentTypeVersion="11" ma:contentTypeDescription="Een nieuw document maken." ma:contentTypeScope="" ma:versionID="dc843967ebd8ea9a9aabe7a53e08e0d9">
+  <xsd:schema xmlns:xsd="http://www.w3.org/2001/XMLSchema" xmlns:xs="http://www.w3.org/2001/XMLSchema" xmlns:p="http://schemas.microsoft.com/office/2006/metadata/properties" xmlns:ns2="e5014122-0f0a-4a7a-8043-8075ae17fa9b" xmlns:ns3="650060f8-5ca3-4039-8c45-fe2a2bb4b312" targetNamespace="http://schemas.microsoft.com/office/2006/metadata/properties" ma:root="true" ma:fieldsID="fca66ed923399070d37c96f0adc8a4a6" ns2:_="" ns3:_="">
     <xsd:import namespace="e5014122-0f0a-4a7a-8043-8075ae17fa9b"/>
     <xsd:import namespace="650060f8-5ca3-4039-8c45-fe2a2bb4b312"/>
     <xsd:element name="properties">
@@ -9069,6 +9071,7 @@
                 <xsd:element ref="ns2:MediaServiceGenerationTime" minOccurs="0"/>
                 <xsd:element ref="ns2:MediaServiceEventHashCode" minOccurs="0"/>
                 <xsd:element ref="ns2:MediaServiceLocation" minOccurs="0"/>
+                <xsd:element ref="ns2:Aantal" minOccurs="0"/>
               </xsd:all>
             </xsd:complexType>
           </xsd:element>
@@ -9119,6 +9122,11 @@
     <xsd:element name="MediaServiceLocation" ma:index="17" nillable="true" ma:displayName="Location" ma:internalName="MediaServiceLocation" ma:readOnly="true">
       <xsd:simpleType>
         <xsd:restriction base="dms:Text"/>
+      </xsd:simpleType>
+    </xsd:element>
+    <xsd:element name="Aantal" ma:index="18" nillable="true" ma:displayName="Aantal" ma:default="1" ma:format="Dropdown" ma:internalName="Aantal" ma:percentage="FALSE">
+      <xsd:simpleType>
+        <xsd:restriction base="dms:Number"/>
       </xsd:simpleType>
     </xsd:element>
   </xsd:schema>
@@ -9282,22 +9290,7 @@
 </file>
 
 <file path=customXml/itemProps2.xml><?xml version="1.0" encoding="utf-8"?>
-<ds:datastoreItem xmlns:ds="http://schemas.openxmlformats.org/officeDocument/2006/customXml" ds:itemID="{9C1BCDEB-6CA1-4C88-BD63-7D7C7D9B45FB}">
-  <ds:schemaRefs>
-    <ds:schemaRef ds:uri="http://schemas.microsoft.com/office/2006/metadata/contentType"/>
-    <ds:schemaRef ds:uri="http://schemas.microsoft.com/office/2006/metadata/properties/metaAttributes"/>
-    <ds:schemaRef ds:uri="http://www.w3.org/2001/XMLSchema"/>
-    <ds:schemaRef ds:uri="http://schemas.microsoft.com/office/2006/metadata/properties"/>
-    <ds:schemaRef ds:uri="e5014122-0f0a-4a7a-8043-8075ae17fa9b"/>
-    <ds:schemaRef ds:uri="650060f8-5ca3-4039-8c45-fe2a2bb4b312"/>
-    <ds:schemaRef ds:uri="http://schemas.microsoft.com/office/2006/documentManagement/types"/>
-    <ds:schemaRef ds:uri="http://schemas.microsoft.com/office/infopath/2007/PartnerControls"/>
-    <ds:schemaRef ds:uri="http://schemas.openxmlformats.org/package/2006/metadata/core-properties"/>
-    <ds:schemaRef ds:uri="http://purl.org/dc/elements/1.1/"/>
-    <ds:schemaRef ds:uri="http://purl.org/dc/terms/"/>
-    <ds:schemaRef ds:uri="http://schemas.microsoft.com/internal/obd"/>
-  </ds:schemaRefs>
-</ds:datastoreItem>
+<ds:datastoreItem xmlns:ds="http://schemas.openxmlformats.org/officeDocument/2006/customXml" ds:itemID="{975D37FB-C073-4D17-92E6-9BA524244B1E}"/>
 </file>
 
 <file path=customXml/itemProps3.xml><?xml version="1.0" encoding="utf-8"?>

</xml_diff>